<commit_message>
Committing the modified files as well as adding new files.
Committing the modified files as well as adding new files.
</commit_message>
<xml_diff>
--- a/ASP .Net MVC/HTML Helpers.docx
+++ b/ASP .Net MVC/HTML Helpers.docx
@@ -13,7 +13,6 @@
           <w:u w:val="single"/>
         </w:rPr>
       </w:pPr>
-      <w:bookmarkStart w:id="0" w:name="_GoBack"/>
       <w:r>
         <w:rPr>
           <w:rFonts w:ascii="Bell MT" w:hAnsi="Bell MT"/>
@@ -25,7 +24,6 @@
         </w:rPr>
         <w:t>HTML Helpers: -</w:t>
       </w:r>
-      <w:bookmarkEnd w:id="0"/>
     </w:p>
     <w:p>
       <w:pPr>
@@ -44,7 +42,27 @@
           <w:szCs w:val="28"/>
           <w:lang w:eastAsia="en-IN"/>
         </w:rPr>
-        <w:t>Using the HTML Helper class, we can create HTML Controls programmatically. HTML Helpers are used in View to render HTML content. HTML Helpers (mostly) is a method that returns a string. It is not mandatory to use HTML Helper classes for building an ASP.NET MVC application. We can build an ASP.NET MVC application without using them, but HTML Helpers helps in the rapid development of a view. HTML Helpers are more lightweight as compared to ASP.NET Web Form controls as they do not use ViewState and do not have event models.</w:t>
+        <w:t xml:space="preserve">Using the HTML Helper class, we can create HTML Controls programmatically. HTML Helpers are used in View to render HTML content. HTML Helpers (mostly) </w:t>
+      </w:r>
+      <w:r>
+        <w:rPr>
+          <w:rFonts w:ascii="Bell MT" w:eastAsia="Times New Roman" w:hAnsi="Bell MT" w:cs="Times New Roman"/>
+          <w:sz w:val="28"/>
+          <w:szCs w:val="28"/>
+          <w:lang w:eastAsia="en-IN"/>
+        </w:rPr>
+        <w:t>are</w:t>
+      </w:r>
+      <w:bookmarkStart w:id="0" w:name="_GoBack"/>
+      <w:bookmarkEnd w:id="0"/>
+      <w:r>
+        <w:rPr>
+          <w:rFonts w:ascii="Bell MT" w:eastAsia="Times New Roman" w:hAnsi="Bell MT" w:cs="Times New Roman"/>
+          <w:sz w:val="28"/>
+          <w:szCs w:val="28"/>
+          <w:lang w:eastAsia="en-IN"/>
+        </w:rPr>
+        <w:t xml:space="preserve"> method that returns a string. It is not mandatory to use HTML Helper classes for building an ASP.NET MVC application. We can build an ASP.NET MVC application without using them, but HTML Helpers helps in the rapid development of a view. HTML Helpers are more lightweight as compared to ASP.NET Web Form controls as they do not use ViewState and do not have event models.</w:t>
       </w:r>
     </w:p>
     <w:p>
@@ -393,6 +411,7 @@
     <w:lsdException w:name="HTML Sample" w:semiHidden="1" w:unhideWhenUsed="1"/>
     <w:lsdException w:name="HTML Typewriter" w:semiHidden="1" w:unhideWhenUsed="1"/>
     <w:lsdException w:name="HTML Variable" w:semiHidden="1" w:unhideWhenUsed="1"/>
+    <w:lsdException w:name="Normal Table" w:semiHidden="1" w:unhideWhenUsed="1"/>
     <w:lsdException w:name="annotation subject" w:semiHidden="1" w:unhideWhenUsed="1"/>
     <w:lsdException w:name="No List" w:semiHidden="1" w:unhideWhenUsed="1"/>
     <w:lsdException w:name="Outline List 1" w:semiHidden="1" w:unhideWhenUsed="1"/>
@@ -439,8 +458,10 @@
     <w:lsdException w:name="Table Subtle 2" w:semiHidden="1" w:unhideWhenUsed="1"/>
     <w:lsdException w:name="Table Web 1" w:semiHidden="1" w:unhideWhenUsed="1"/>
     <w:lsdException w:name="Table Web 2" w:semiHidden="1" w:unhideWhenUsed="1"/>
+    <w:lsdException w:name="Table Web 3" w:semiHidden="1" w:unhideWhenUsed="1"/>
     <w:lsdException w:name="Balloon Text" w:semiHidden="1" w:unhideWhenUsed="1"/>
     <w:lsdException w:name="Table Grid" w:uiPriority="59"/>
+    <w:lsdException w:name="Table Theme" w:semiHidden="1" w:unhideWhenUsed="1"/>
     <w:lsdException w:name="Placeholder Text" w:semiHidden="1"/>
     <w:lsdException w:name="No Spacing" w:uiPriority="1" w:qFormat="1"/>
     <w:lsdException w:name="Light Shading" w:uiPriority="60"/>

</xml_diff>